<commit_message>
Basic implementation of MyList page and Awesome-Font icons now work
</commit_message>
<xml_diff>
--- a/Implementation Notes.docx
+++ b/Implementation Notes.docx
@@ -141,6 +141,66 @@
           <w:lang w:val="en-GB"/>
         </w:rPr>
         <w:t>Created API endpoints using Spring Boot that call another request to the IGDB API which then returns the data to the Front End of the application where it is displayed to the user</w:t>
+      </w:r>
+      <w:r>
+        <w:rPr>
+          <w:sz w:val="28"/>
+          <w:szCs w:val="28"/>
+          <w:lang w:val="en-GB"/>
+        </w:rPr>
+        <w:br/>
+      </w:r>
+    </w:p>
+    <w:p>
+      <w:pPr>
+        <w:pStyle w:val="ListParagraph"/>
+        <w:numPr>
+          <w:ilvl w:val="0"/>
+          <w:numId w:val="1"/>
+        </w:numPr>
+        <w:rPr>
+          <w:sz w:val="28"/>
+          <w:szCs w:val="28"/>
+          <w:lang w:val="en-GB"/>
+        </w:rPr>
+      </w:pPr>
+      <w:r>
+        <w:rPr>
+          <w:sz w:val="28"/>
+          <w:szCs w:val="28"/>
+          <w:lang w:val="en-GB"/>
+        </w:rPr>
+        <w:t>Decided to drop some less important features as a result of time constraints (Friends List, Comments, Reviews)</w:t>
+      </w:r>
+      <w:r>
+        <w:rPr>
+          <w:sz w:val="28"/>
+          <w:szCs w:val="28"/>
+          <w:lang w:val="en-GB"/>
+        </w:rPr>
+        <w:br/>
+      </w:r>
+    </w:p>
+    <w:p>
+      <w:pPr>
+        <w:pStyle w:val="ListParagraph"/>
+        <w:numPr>
+          <w:ilvl w:val="0"/>
+          <w:numId w:val="1"/>
+        </w:numPr>
+        <w:rPr>
+          <w:sz w:val="28"/>
+          <w:szCs w:val="28"/>
+          <w:lang w:val="en-GB"/>
+        </w:rPr>
+      </w:pPr>
+      <w:r>
+        <w:rPr>
+          <w:sz w:val="28"/>
+          <w:szCs w:val="28"/>
+          <w:lang w:val="en-GB"/>
+        </w:rPr>
+        <w:t>Implemented multithreading in the back end for some calls because of performance issues.</w:t>
       </w:r>
     </w:p>
     <w:sectPr>
@@ -676,7 +736,6 @@
   <w:style w:type="character" w:default="1" w:styleId="DefaultParagraphFont">
     <w:name w:val="Default Paragraph Font"/>
     <w:uiPriority w:val="1"/>
-    <w:semiHidden/>
     <w:unhideWhenUsed/>
   </w:style>
   <w:style w:type="table" w:default="1" w:styleId="TableNormal">

</xml_diff>